<commit_message>
Added DATE in cover
</commit_message>
<xml_diff>
--- a/tema_4.docx
+++ b/tema_4.docx
@@ -163,6 +163,27 @@
           <w:bCs/>
         </w:rPr>
         <w:t>TURMA TI35-NS</w:t>
+      </w:r>
+    </w:p>
+    <w:p>
+      <w:pPr>
+        <w:pStyle w:val="Normal"/>
+        <w:bidi w:val="0"/>
+        <w:jc w:val="start"/>
+        <w:rPr>
+          <w:rFonts w:ascii="ARIAL" w:hAnsi="ARIAL"/>
+          <w:b/>
+          <w:b/>
+          <w:bCs/>
+        </w:rPr>
+      </w:pPr>
+      <w:r>
+        <w:rPr>
+          <w:rFonts w:ascii="ARIAL" w:hAnsi="ARIAL"/>
+          <w:b/>
+          <w:bCs/>
+        </w:rPr>
+        <w:t>DATA: 18/04/2024</w:t>
       </w:r>
       <w:r>
         <w:br w:type="page"/>
@@ -362,15 +383,7 @@
       </w:pPr>
       <w:r>
         <w:rPr/>
-        <w:t xml:space="preserve">No trilho da história, a Europa tem sido um continente de constante evolução, moldado por uma diversidade cultural rica e uma variedade de influências ao longo dos séculos. À medida que o mundo globalizado avança, a necessidade de uma nova identidade europeia surge, uma identidade que celebre não apenas as tradições ancestrais, mas também a riqueza das multiculturalidades e da diversidade que passam pelas suas fronteiras. </w:t>
-      </w:r>
-      <w:r>
-        <w:rPr/>
-        <w:t>E</w:t>
-      </w:r>
-      <w:r>
-        <w:rPr/>
-        <w:t>xploraremos o papel das multiculturalidades e da diversidade na construção desta nova identidade europeia, destacando a importância de preservar e valorizar o património cultural como um legado partilhado da humanidade. Para ilustrar esse conceito, examinaremos de perto um exemplo emblemático de patrimonio da humanidade em Portugal: a Torre de Belém.</w:t>
+        <w:t>No trilho da história, a Europa tem sido um continente de constante evolução, moldado por uma diversidade cultural rica e uma variedade de influências ao longo dos séculos. À medida que o mundo globalizado avança, a necessidade de uma nova identidade europeia surge, uma identidade que celebre não apenas as tradições ancestrais, mas também a riqueza das multiculturalidades e da diversidade que passam pelas suas fronteiras. Exploraremos o papel das multiculturalidades e da diversidade na construção desta nova identidade europeia, destacando a importância de preservar e valorizar o património cultural como um legado partilhado da humanidade. Para ilustrar esse conceito, examinaremos de perto um exemplo emblemático de patrimonio da humanidade em Portugal: a Torre de Belém.</w:t>
       </w:r>
     </w:p>
     <w:p>

</xml_diff>